<commit_message>
Adding updated resume and fixed Beemite pick
</commit_message>
<xml_diff>
--- a/resumes/resumeProgramminAnthonyWalter02-20-2017.docx
+++ b/resumes/resumeProgramminAnthonyWalter02-20-2017.docx
@@ -130,6 +130,7 @@
             </w:placeholder>
             <w:text/>
           </w:sdtPr>
+          <w:sdtEndPr/>
           <w:sdtContent>
             <w:p>
               <w:pPr>
@@ -190,34 +191,24 @@
         </w:rPr>
         <w:t xml:space="preserve"> Java, SQL, </w:t>
       </w:r>
-      <w:proofErr w:type="spellStart"/>
       <w:r>
         <w:rPr>
           <w:szCs w:val="23"/>
         </w:rPr>
-        <w:t>Javascript</w:t>
-      </w:r>
-      <w:proofErr w:type="spellEnd"/>
+        <w:t>Javascript/JQuery</w:t>
+      </w:r>
       <w:r>
         <w:rPr>
           <w:szCs w:val="23"/>
         </w:rPr>
-        <w:t>/JQuery</w:t>
+        <w:t xml:space="preserve">, </w:t>
       </w:r>
       <w:r>
         <w:rPr>
           <w:szCs w:val="23"/>
         </w:rPr>
-        <w:t xml:space="preserve">, </w:t>
-      </w:r>
-      <w:r>
-        <w:rPr>
-          <w:szCs w:val="23"/>
-        </w:rPr>
         <w:t xml:space="preserve">Linux </w:t>
       </w:r>
-      <w:bookmarkStart w:id="0" w:name="_GoBack"/>
-      <w:bookmarkEnd w:id="0"/>
       <w:r>
         <w:rPr>
           <w:szCs w:val="23"/>
@@ -249,21 +240,7 @@
         <w:rPr>
           <w:szCs w:val="23"/>
         </w:rPr>
-        <w:t xml:space="preserve">Practical Intuition – ability to come up with solutions which others may not see </w:t>
-      </w:r>
-      <w:proofErr w:type="gramStart"/>
-      <w:r>
-        <w:rPr>
-          <w:szCs w:val="23"/>
-        </w:rPr>
-        <w:t>developed</w:t>
-      </w:r>
-      <w:proofErr w:type="gramEnd"/>
-      <w:r>
-        <w:rPr>
-          <w:szCs w:val="23"/>
-        </w:rPr>
-        <w:t xml:space="preserve"> through troubleshooting</w:t>
+        <w:t>Practical Intuition – ability to come up with solutions which others may not see developed through troubleshooting</w:t>
       </w:r>
       <w:r>
         <w:rPr>
@@ -822,8 +799,10 @@
           <w:u w:val="single"/>
         </w:rPr>
         <w:lastRenderedPageBreak/>
-        <w:t xml:space="preserve">Work </w:t>
-      </w:r>
+        <w:t xml:space="preserve">Computer Information Systems </w:t>
+      </w:r>
+      <w:bookmarkStart w:id="0" w:name="_GoBack"/>
+      <w:bookmarkEnd w:id="0"/>
       <w:r>
         <w:rPr>
           <w:rFonts w:ascii="Adobe Fan Heiti Std B" w:eastAsia="Adobe Fan Heiti Std B" w:hAnsi="Adobe Fan Heiti Std B"/>
@@ -831,6 +810,15 @@
           <w:szCs w:val="28"/>
           <w:u w:val="single"/>
         </w:rPr>
+        <w:t xml:space="preserve">Work </w:t>
+      </w:r>
+      <w:r>
+        <w:rPr>
+          <w:rFonts w:ascii="Adobe Fan Heiti Std B" w:eastAsia="Adobe Fan Heiti Std B" w:hAnsi="Adobe Fan Heiti Std B"/>
+          <w:sz w:val="28"/>
+          <w:szCs w:val="28"/>
+          <w:u w:val="single"/>
+        </w:rPr>
         <w:t>Experience</w:t>
       </w:r>
       <w:r>
@@ -867,16 +855,8 @@
         <w:rPr>
           <w:b/>
         </w:rPr>
-        <w:t>s – “</w:t>
-      </w:r>
-      <w:proofErr w:type="spellStart"/>
-      <w:r>
-        <w:rPr>
-          <w:b/>
-        </w:rPr>
-        <w:t>NetDoodler</w:t>
-      </w:r>
-      <w:proofErr w:type="spellEnd"/>
+        <w:t>s – “NetDoodler</w:t>
+      </w:r>
       <w:r>
         <w:rPr>
           <w:b/>
@@ -893,21 +873,7 @@
         <w:rPr>
           <w:b/>
         </w:rPr>
-        <w:t xml:space="preserve"> “</w:t>
-      </w:r>
-      <w:proofErr w:type="spellStart"/>
-      <w:r>
-        <w:rPr>
-          <w:b/>
-        </w:rPr>
-        <w:t>Cosimous</w:t>
-      </w:r>
-      <w:proofErr w:type="spellEnd"/>
-      <w:r>
-        <w:rPr>
-          <w:b/>
-        </w:rPr>
-        <w:t>”, “Rat Races”</w:t>
+        <w:t xml:space="preserve"> “Cosimous”, “Rat Races”</w:t>
       </w:r>
       <w:r>
         <w:rPr>
@@ -945,11 +911,9 @@
       <w:r>
         <w:t>“</w:t>
       </w:r>
-      <w:proofErr w:type="spellStart"/>
       <w:r>
         <w:t>NetDoodler</w:t>
       </w:r>
-      <w:proofErr w:type="spellEnd"/>
       <w:r>
         <w:t>”</w:t>
       </w:r>
@@ -1002,15 +966,7 @@
         <w:t>web design</w:t>
       </w:r>
       <w:r>
-        <w:t xml:space="preserve"> (Statistically, </w:t>
-      </w:r>
-      <w:proofErr w:type="spellStart"/>
-      <w:r>
-        <w:t>NetDoodler’s</w:t>
-      </w:r>
-      <w:proofErr w:type="spellEnd"/>
-      <w:r>
-        <w:t xml:space="preserve"> bounce rate is amazing at only 10.12%!)</w:t>
+        <w:t xml:space="preserve"> (Statistically, NetDoodler’s bounce rate is amazing at only 10.12%!)</w:t>
       </w:r>
       <w:r>
         <w:t xml:space="preserve">. </w:t>
@@ -1025,15 +981,7 @@
         <w:t xml:space="preserve">• </w:t>
       </w:r>
       <w:r>
-        <w:t>“</w:t>
-      </w:r>
-      <w:proofErr w:type="spellStart"/>
-      <w:r>
-        <w:t>Cosimous</w:t>
-      </w:r>
-      <w:proofErr w:type="spellEnd"/>
-      <w:r>
-        <w:t xml:space="preserve">: Sage of the Multiverse” (Game demo is playable from </w:t>
+        <w:t xml:space="preserve">“Cosimous: Sage of the Multiverse” (Game demo is playable from </w:t>
       </w:r>
       <w:hyperlink r:id="rId11" w:history="1">
         <w:r>
@@ -1056,15 +1004,7 @@
         <w:t xml:space="preserve">• </w:t>
       </w:r>
       <w:r>
-        <w:t xml:space="preserve">“Rat Races” was my most ambitious coding project where I programmed a </w:t>
-      </w:r>
-      <w:proofErr w:type="spellStart"/>
-      <w:r>
-        <w:t>pacman-esque</w:t>
-      </w:r>
-      <w:proofErr w:type="spellEnd"/>
-      <w:r>
-        <w:t xml:space="preserve"> game from scratch in C++ with original animation and music</w:t>
+        <w:t>“Rat Races” was my most ambitious coding project where I programmed a pacman-esque game from scratch in C++ with original animation and music</w:t>
       </w:r>
     </w:p>
     <w:p>
@@ -1107,21 +1047,7 @@
         <w:rPr>
           <w:b/>
         </w:rPr>
-        <w:t xml:space="preserve">Technical Support at </w:t>
-      </w:r>
-      <w:proofErr w:type="spellStart"/>
-      <w:r>
-        <w:rPr>
-          <w:b/>
-        </w:rPr>
-        <w:t>Cantitoe</w:t>
-      </w:r>
-      <w:proofErr w:type="spellEnd"/>
-      <w:r>
-        <w:rPr>
-          <w:b/>
-        </w:rPr>
-        <w:t xml:space="preserve"> Road</w:t>
+        <w:t>Technical Support at Cantitoe Road</w:t>
       </w:r>
       <w:r>
         <w:rPr>
@@ -1145,13 +1071,7 @@
         <w:rPr>
           <w:b/>
         </w:rPr>
-        <w:t xml:space="preserve">      December 2016</w:t>
-      </w:r>
-      <w:r>
-        <w:rPr>
-          <w:b/>
-        </w:rPr>
-        <w:t xml:space="preserve"> - Current</w:t>
+        <w:t xml:space="preserve">      December 2016 - Current</w:t>
       </w:r>
     </w:p>
     <w:p>
@@ -1166,15 +1086,7 @@
         <w:t xml:space="preserve">• </w:t>
       </w:r>
       <w:r>
-        <w:t xml:space="preserve">Part-Time job where I’m responsible for creating business spreadsheets, ad listings (on </w:t>
-      </w:r>
-      <w:proofErr w:type="spellStart"/>
-      <w:r>
-        <w:t>Cantitoe</w:t>
-      </w:r>
-      <w:proofErr w:type="spellEnd"/>
-      <w:r>
-        <w:t xml:space="preserve"> Road’s website</w:t>
+        <w:t>Part-Time job where I’m responsible for creating business spreadsheets, ad listings (on Cantitoe Road’s website</w:t>
       </w:r>
       <w:r>
         <w:t xml:space="preserve"> and Amazon), and some merchandise shipping</w:t>
@@ -1188,13 +1100,8 @@
       <w:r>
         <w:t xml:space="preserve">• </w:t>
       </w:r>
-      <w:proofErr w:type="spellStart"/>
-      <w:r>
-        <w:t>First hand</w:t>
-      </w:r>
-      <w:proofErr w:type="spellEnd"/>
-      <w:r>
-        <w:t xml:space="preserve"> experience learning how to turn a profit for small businesses. Current reference is available upon request (Tom Petrie).</w:t>
+      <w:r>
+        <w:t>First hand experience learning how to turn a profit for small businesses. Current reference is available upon request (Tom Petrie).</w:t>
       </w:r>
     </w:p>
     <w:p>
@@ -1214,21 +1121,7 @@
         <w:rPr>
           <w:b/>
         </w:rPr>
-        <w:t xml:space="preserve">Music Teacher at </w:t>
-      </w:r>
-      <w:proofErr w:type="gramStart"/>
-      <w:r>
-        <w:rPr>
-          <w:b/>
-        </w:rPr>
-        <w:t>Hourglass  -</w:t>
-      </w:r>
-      <w:proofErr w:type="gramEnd"/>
-      <w:r>
-        <w:rPr>
-          <w:b/>
-        </w:rPr>
-        <w:t xml:space="preserve"> </w:t>
+        <w:t xml:space="preserve">Music Teacher at Hourglass  - </w:t>
       </w:r>
       <w:r>
         <w:rPr>
@@ -1267,15 +1160,7 @@
         <w:t xml:space="preserve">• </w:t>
       </w:r>
       <w:r>
-        <w:t xml:space="preserve">Coordinated work schedules and </w:t>
-      </w:r>
-      <w:proofErr w:type="spellStart"/>
-      <w:r>
-        <w:t>payrates</w:t>
-      </w:r>
-      <w:proofErr w:type="spellEnd"/>
-      <w:r>
-        <w:t xml:space="preserve"> to increase revenue by </w:t>
+        <w:t xml:space="preserve">Coordinated work schedules and payrates to increase revenue by </w:t>
       </w:r>
       <w:r>
         <w:t>1</w:t>
@@ -1330,21 +1215,8 @@
         <w:spacing w:before="120" w:line="288" w:lineRule="auto"/>
       </w:pPr>
       <w:r>
-        <w:t>• Assisted in recovering a failing project entitled “</w:t>
-      </w:r>
-      <w:proofErr w:type="spellStart"/>
-      <w:r>
-        <w:t>Beemites</w:t>
-      </w:r>
-      <w:proofErr w:type="spellEnd"/>
-      <w:r>
-        <w:t xml:space="preserve"> ID” that is now live </w:t>
-      </w:r>
-      <w:proofErr w:type="gramStart"/>
-      <w:r>
-        <w:t>at:</w:t>
-      </w:r>
-      <w:proofErr w:type="gramEnd"/>
+        <w:t>• Assisted in recovering a failing project entitled “Beemites ID” that is now live at:</w:t>
+      </w:r>
       <w:r>
         <w:t xml:space="preserve"> </w:t>
       </w:r>
@@ -1353,19 +1225,7 @@
           <w:rPr>
             <w:rStyle w:val="Hyperlink"/>
           </w:rPr>
-          <w:t>http://idtools.or</w:t>
-        </w:r>
-        <w:r>
-          <w:rPr>
-            <w:rStyle w:val="Hyperlink"/>
-          </w:rPr>
-          <w:t>g</w:t>
-        </w:r>
-        <w:r>
-          <w:rPr>
-            <w:rStyle w:val="Hyperlink"/>
-          </w:rPr>
-          <w:t>/id/mites/beemites</w:t>
+          <w:t>http://idtools.org/id/mites/beemites</w:t>
         </w:r>
       </w:hyperlink>
       <w:r>
@@ -1378,15 +1238,7 @@
         <w:spacing w:before="120" w:line="288" w:lineRule="auto"/>
       </w:pPr>
       <w:r>
-        <w:t>• Assisted on maintaining an administrator portal for idtools.org called factsheet manager which uses a PHP/MVC backend system (</w:t>
-      </w:r>
-      <w:proofErr w:type="spellStart"/>
-      <w:r>
-        <w:t>Yii</w:t>
-      </w:r>
-      <w:proofErr w:type="spellEnd"/>
-      <w:r>
-        <w:t xml:space="preserve"> framework)</w:t>
+        <w:t>• Assisted on maintaining an administrator portal for idtools.org called factsheet manager which uses a PHP/MVC backend system (Yii framework)</w:t>
       </w:r>
     </w:p>
     <w:p/>
@@ -3731,6 +3583,7 @@
     <w:rsid w:val="00C435ED"/>
     <w:rsid w:val="00CD696E"/>
     <w:rsid w:val="00CE03B0"/>
+    <w:rsid w:val="00CE7C36"/>
     <w:rsid w:val="00CF2E27"/>
     <w:rsid w:val="00D233A2"/>
     <w:rsid w:val="00D50164"/>
@@ -4775,7 +4628,7 @@
 </file>
 
 <file path=customXml/itemProps4.xml><?xml version="1.0" encoding="utf-8"?>
-<ds:datastoreItem xmlns:ds="http://schemas.openxmlformats.org/officeDocument/2006/customXml" ds:itemID="{FDEBB29D-F522-4EEB-A0DD-F9D669666F00}">
+<ds:datastoreItem xmlns:ds="http://schemas.openxmlformats.org/officeDocument/2006/customXml" ds:itemID="{97B5FD57-74B5-49E9-B76D-FB24A0001278}">
   <ds:schemaRefs>
     <ds:schemaRef ds:uri="http://schemas.openxmlformats.org/officeDocument/2006/bibliography"/>
   </ds:schemaRefs>

</xml_diff>